<commit_message>
manuscript; run example; ReadMe; etc
</commit_message>
<xml_diff>
--- a/manuscript/MinBAR_MS_vShort2.docx
+++ b/manuscript/MinBAR_MS_vShort2.docx
@@ -574,7 +574,7 @@
         <w:t xml:space="preserve"> </w:t>
       </w:r>
       <w:r>
-        <w:t xml:space="preserve">(e.g. Lobo et al., 2008; Jimenez-Valverde, 2012)</w:t>
+        <w:t xml:space="preserve">(e.g. Jimenez-Valverde, 2012; Lobo et al., 2008)</w:t>
       </w:r>
       <w:r>
         <w:t xml:space="preserve">. In particular, for the purpose of</w:t>
@@ -1264,7 +1264,7 @@
         <w:pStyle w:val="FirstParagraph"/>
       </w:pPr>
       <w:r>
-        <w:t xml:space="preserve">We modelled 25 common plant species native from the Western Palaearctic (longitude –14 to 60; latitude 28 to 75 degrees; see the list in Suppl. Mat. Table S2.1). The occurrences were downloaded from GBIF (references in Suppl. Mat. Table S2.2).</w:t>
+        <w:t xml:space="preserve">We modelled 25 common plant species native from the Western Palaearctic (longitude –14 to 60; latitude 28 to 75 degrees; see the list in Suppl. Mat. Table S2.1). The occurrences were downloaded from GBIF (references in Suppl. Mat. Table S2.2), and the working resolution was 5 arc-minutes.</w:t>
       </w:r>
     </w:p>
     <w:p>
@@ -1305,7 +1305,22 @@
         <w:pStyle w:val="FirstParagraph"/>
       </w:pPr>
       <w:r>
-        <w:t xml:space="preserve">We used</w:t>
+        <w:t xml:space="preserve">The aim of this case study was to assess whether the best buffer determined by the function</w:t>
+      </w:r>
+      <w:r>
+        <w:t xml:space="preserve"> </w:t>
+      </w:r>
+      <w:r>
+        <w:rPr>
+          <w:i/>
+        </w:rPr>
+        <w:t xml:space="preserve">minba</w:t>
+      </w:r>
+      <w:r>
+        <w:t xml:space="preserve"> </w:t>
+      </w:r>
+      <w:r>
+        <w:t xml:space="preserve">captured the actual distribution of the species or not, and at which degree. To do that, we had to know the entire and true distribution of the species and, for that, the only way was simulating virtual species distributions. If the result of the comparison between the true distribution and the one modelled (the best buffer) was positive, we could accept that</w:t>
       </w:r>
       <w:r>
         <w:t xml:space="preserve"> </w:t>
@@ -1320,6 +1335,29 @@
         <w:t xml:space="preserve"> </w:t>
       </w:r>
       <w:r>
+        <w:t xml:space="preserve">is effective in capturing the real distribution of the species, and at which degree.</w:t>
+      </w:r>
+    </w:p>
+    <w:p>
+      <w:pPr>
+        <w:pStyle w:val="Cosdeltext"/>
+      </w:pPr>
+      <w:r>
+        <w:t xml:space="preserve">We used</w:t>
+      </w:r>
+      <w:r>
+        <w:t xml:space="preserve"> </w:t>
+      </w:r>
+      <w:r>
+        <w:rPr>
+          <w:i/>
+        </w:rPr>
+        <w:t xml:space="preserve">MinBAR</w:t>
+      </w:r>
+      <w:r>
+        <w:t xml:space="preserve"> </w:t>
+      </w:r>
+      <w:r>
         <w:t xml:space="preserve">to calculate the best buffer for 25 virtual species generated with</w:t>
       </w:r>
       <w:r>
@@ -1341,7 +1379,7 @@
         <w:t xml:space="preserve"> </w:t>
       </w:r>
       <w:r>
-        <w:t xml:space="preserve">on the Iberian Peninsula. Then, for each species and best buffer, we got a prediction raster of potential distribution using</w:t>
+        <w:t xml:space="preserve">on the Iberian Peninsula. The working resolution was 5 arc-minutes. Then, for each species and best buffer, we got a prediction raster of potential distribution using</w:t>
       </w:r>
       <w:r>
         <w:t xml:space="preserve"> </w:t>
@@ -1359,7 +1397,7 @@
         <w:t xml:space="preserve">(Muscarella et al., 2014)</w:t>
       </w:r>
       <w:r>
-        <w:t xml:space="preserve">. Finally, we compared those predictions with the real distribution (environmental suitability raster) by means of</w:t>
+        <w:t xml:space="preserve">. Finally, we compared those predictions with the actual distribution (environmental suitability raster) by means of</w:t>
       </w:r>
       <w:r>
         <w:t xml:space="preserve"> </w:t>
@@ -1400,7 +1438,7 @@
         <w:t xml:space="preserve">MinBAR</w:t>
       </w:r>
       <w:r>
-        <w:t xml:space="preserve">’s best buffers with the real distribution of the virtual species (Table 3) gave an average of 0.69 (SD = 0.16) and 0.87 (SD = 0.11) for D and I respectively.</w:t>
+        <w:t xml:space="preserve">’s best buffers with the actual distribution of the virtual species (Table 3) gave an average of 0.69 (SD = 0.16) and 0.87 (SD = 0.11) for D and I respectively.</w:t>
       </w:r>
     </w:p>
     <w:p>
@@ -1506,19 +1544,7 @@
         <w:t xml:space="preserve"> </w:t>
       </w:r>
       <w:r>
-        <w:t xml:space="preserve">with the default parameters, except for the number of background points. We used 19 climatic variables available from WorldClim</w:t>
-      </w:r>
-      <w:r>
-        <w:t xml:space="preserve"> </w:t>
-      </w:r>
-      <w:r>
-        <w:t xml:space="preserve">(Fick and Hijmans, 2017)</w:t>
-      </w:r>
-      <w:r>
-        <w:t xml:space="preserve"> </w:t>
-      </w:r>
-      <w:r>
-        <w:t xml:space="preserve">at a resolution of 0.5 arc-minutes.</w:t>
+        <w:t xml:space="preserve">with the default parameters, except for the number of background points. The working resolution was 0.5 arc-minutes.</w:t>
       </w:r>
     </w:p>
     <w:p>
@@ -1620,7 +1646,7 @@
         <w:t xml:space="preserve">(Acevedo et al., 2012)</w:t>
       </w:r>
       <w:r>
-        <w:t xml:space="preserve">. The case studies presented here show that the model including the presences from all the species distribution does not always perform the best. Moreover, we have demonstrated the effectiveness of</w:t>
+        <w:t xml:space="preserve">. The case studies presented here show that the model including the presences from all the species distribution does not always perform the best. However, given the variability in the response of all the species to the modelling process, shows that further studies should be made to fully understand this fact. Nevertheless, we have demonstrated the ussefullness of</w:t>
       </w:r>
       <w:r>
         <w:t xml:space="preserve"> </w:t>
@@ -1632,7 +1658,10 @@
         <w:t xml:space="preserve">MinBAR</w:t>
       </w:r>
       <w:r>
-        <w:t xml:space="preserve">’s best buffers in capturing the real distribution of species. Therefore, this tool will help modellers to objectively define an optimal solution.</w:t>
+        <w:t xml:space="preserve"> </w:t>
+      </w:r>
+      <w:r>
+        <w:t xml:space="preserve">and its good level of effectiveness in capturing the real distribution of species. Therefore, this tool will be able to help modellers to objectively define an optimal solution regarding the delimitation of the background area.</w:t>
       </w:r>
     </w:p>
     <w:p>

</xml_diff>